<commit_message>
feat: backport docmosis templates to sharepoint (CMC-1116)
</commit_message>
<xml_diff>
--- a/docker/docmosis/templates/CV-UNS-HRN-ENG-00651.docx
+++ b/docker/docmosis/templates/CV-UNS-HRN-ENG-00651.docx
@@ -10410,8 +10410,8 @@
 </file>
 
 <file path=customXml/item2.xml><?xml version="1.0" encoding="utf-8"?>
-<ct:contentTypeSchema xmlns:ct="http://schemas.microsoft.com/office/2006/metadata/contentType" xmlns:ma="http://schemas.microsoft.com/office/2006/metadata/properties/metaAttributes" ct:_="" ma:_="" ma:contentTypeName="_CtTemplate" ma:contentTypeID="0x01010064A5FDCCFB03F540B94405305D7DE14F00A4F8B82F7CEF57469A8FE5CEAB7A0EE0" ma:contentTypeVersion="48" ma:contentTypeDescription="Part of Template Management with Site Columns representing custom attributes." ma:contentTypeScope="" ma:versionID="93961e458f8de38d8fbe1c1080911c06">
-  <xsd:schema xmlns:xsd="http://www.w3.org/2001/XMLSchema" xmlns:xs="http://www.w3.org/2001/XMLSchema" xmlns:p="http://schemas.microsoft.com/office/2006/metadata/properties" xmlns:ns2="f336f4fe-8719-4ea2-b5d6-29b3a580aeb4" xmlns:ns3="b57b892a-dd61-4bba-b372-a8d93da2c7e6" targetNamespace="http://schemas.microsoft.com/office/2006/metadata/properties" ma:root="true" ma:fieldsID="8fe4064b088f7703d55390a9a8a60d86" ns2:_="" ns3:_="">
+<ct:contentTypeSchema xmlns:ct="http://schemas.microsoft.com/office/2006/metadata/contentType" xmlns:ma="http://schemas.microsoft.com/office/2006/metadata/properties/metaAttributes" ct:_="" ma:_="" ma:contentTypeName="_CtTemplate" ma:contentTypeID="0x01010064A5FDCCFB03F540B94405305D7DE14F00A4F8B82F7CEF57469A8FE5CEAB7A0EE0" ma:contentTypeVersion="52" ma:contentTypeDescription="Part of Template Management with Site Columns representing custom attributes." ma:contentTypeScope="" ma:versionID="c2286c6217564930720849237c12976e">
+  <xsd:schema xmlns:xsd="http://www.w3.org/2001/XMLSchema" xmlns:xs="http://www.w3.org/2001/XMLSchema" xmlns:p="http://schemas.microsoft.com/office/2006/metadata/properties" xmlns:ns2="f336f4fe-8719-4ea2-b5d6-29b3a580aeb4" xmlns:ns3="b57b892a-dd61-4bba-b372-a8d93da2c7e6" targetNamespace="http://schemas.microsoft.com/office/2006/metadata/properties" ma:root="true" ma:fieldsID="9fba45822a34e557d70c1e8d39cd3b74" ns2:_="" ns3:_="">
     <xsd:import namespace="f336f4fe-8719-4ea2-b5d6-29b3a580aeb4"/>
     <xsd:import namespace="b57b892a-dd61-4bba-b372-a8d93da2c7e6"/>
     <xsd:element name="properties">
@@ -10463,7 +10463,7 @@
         </xsd:restriction>
       </xsd:simpleType>
     </xsd:element>
-    <xsd:element name="Template_x0020_Category" ma:index="3" ma:displayName="Template Category" ma:format="Dropdown" ma:internalName="Template_x0020_Category" ma:readOnly="false">
+    <xsd:element name="Template_x0020_Category" ma:index="3" ma:displayName="Template Category" ma:format="Dropdown" ma:internalName="Template_x0020_Category">
       <xsd:simpleType>
         <xsd:restriction base="dms:Choice">
           <xsd:enumeration value="Asset - ASS"/>
@@ -10488,6 +10488,7 @@
           <xsd:enumeration value="Eng Wales ETHOS - EGW"/>
           <xsd:enumeration value="Wales ETHOS - WAL"/>
           <xsd:enumeration value="Scotland ETHOS - SCO"/>
+          <xsd:enumeration value="Claim Form - CLM"/>
         </xsd:restriction>
       </xsd:simpleType>
     </xsd:element>
@@ -10759,7 +10760,7 @@
 </file>
 
 <file path=customXml/itemProps2.xml><?xml version="1.0" encoding="utf-8"?>
-<ds:datastoreItem xmlns:ds="http://schemas.openxmlformats.org/officeDocument/2006/customXml" ds:itemID="{D9992CCD-4B24-4E82-9A4B-C9C7E21617D7}"/>
+<ds:datastoreItem xmlns:ds="http://schemas.openxmlformats.org/officeDocument/2006/customXml" ds:itemID="{BF203D46-FEAA-4A0C-BD36-C02903F7EB53}"/>
 </file>
 
 <file path=customXml/itemProps3.xml><?xml version="1.0" encoding="utf-8"?>

</xml_diff>